<commit_message>
Update the midterm report ver.2
</commit_message>
<xml_diff>
--- a/HIDATO_mid_ver2.docx
+++ b/HIDATO_mid_ver2.docx
@@ -15,37 +15,6 @@
     </w:p>
     <w:p>
       <w:pPr>
-        <w:jc w:val="center"/>
-        <w:rPr>
-          <w:b/>
-          <w:bCs/>
-          <w:sz w:val="80"/>
-          <w:szCs w:val="80"/>
-        </w:rPr>
-      </w:pPr>
-    </w:p>
-    <w:p>
-      <w:pPr>
-        <w:jc w:val="center"/>
-        <w:rPr>
-          <w:b/>
-          <w:bCs/>
-          <w:sz w:val="80"/>
-          <w:szCs w:val="80"/>
-        </w:rPr>
-      </w:pPr>
-    </w:p>
-    <w:p>
-      <w:pPr>
-        <w:jc w:val="center"/>
-        <w:rPr>
-          <w:b/>
-          <w:bCs/>
-          <w:sz w:val="80"/>
-          <w:szCs w:val="80"/>
-        </w:rPr>
-      </w:pPr>
-      <w:r>
         <w:rPr>
           <w:rFonts w:hint="eastAsia"/>
           <w:b/>
@@ -53,8 +22,18 @@
           <w:sz w:val="80"/>
           <w:szCs w:val="80"/>
         </w:rPr>
-        <w:t>HIDATO PUZZLE</w:t>
-      </w:r>
+      </w:pPr>
+    </w:p>
+    <w:p>
+      <w:pPr>
+        <w:jc w:val="center"/>
+        <w:rPr>
+          <w:b/>
+          <w:bCs/>
+          <w:sz w:val="80"/>
+          <w:szCs w:val="80"/>
+        </w:rPr>
+      </w:pPr>
       <w:r>
         <w:rPr>
           <w:rFonts w:hint="eastAsia"/>
@@ -63,17 +42,19 @@
           <w:sz w:val="80"/>
           <w:szCs w:val="80"/>
         </w:rPr>
+        <w:t>HIDATO PUZZLE</w:t>
+      </w:r>
+      <w:r>
+        <w:rPr>
+          <w:rFonts w:hint="eastAsia"/>
+          <w:b/>
+          <w:bCs/>
+          <w:sz w:val="80"/>
+          <w:szCs w:val="80"/>
+        </w:rPr>
         <w:br/>
         <w:t>중간보고서</w:t>
       </w:r>
-    </w:p>
-    <w:p>
-      <w:pPr>
-        <w:rPr>
-          <w:sz w:val="40"/>
-          <w:szCs w:val="40"/>
-        </w:rPr>
-      </w:pPr>
     </w:p>
     <w:p>
       <w:pPr>
@@ -102,38 +83,216 @@
     </w:p>
     <w:p>
       <w:pPr>
-        <w:ind w:right="400"/>
+        <w:jc w:val="center"/>
+        <w:rPr>
+          <w:sz w:val="24"/>
+          <w:szCs w:val="24"/>
+        </w:rPr>
+      </w:pPr>
+    </w:p>
+    <w:p>
+      <w:pPr>
+        <w:jc w:val="center"/>
+        <w:rPr>
+          <w:sz w:val="24"/>
+          <w:szCs w:val="24"/>
+        </w:rPr>
+      </w:pPr>
+    </w:p>
+    <w:p>
+      <w:pPr>
+        <w:jc w:val="center"/>
+        <w:rPr>
+          <w:rFonts w:hint="eastAsia"/>
+          <w:sz w:val="24"/>
+          <w:szCs w:val="24"/>
+        </w:rPr>
+      </w:pPr>
+    </w:p>
+    <w:p>
+      <w:pPr>
         <w:jc w:val="right"/>
         <w:rPr>
-          <w:sz w:val="40"/>
-          <w:szCs w:val="40"/>
+          <w:sz w:val="24"/>
+          <w:szCs w:val="24"/>
         </w:rPr>
       </w:pPr>
       <w:r>
         <w:rPr>
           <w:rFonts w:hint="eastAsia"/>
-          <w:sz w:val="40"/>
-          <w:szCs w:val="40"/>
-        </w:rPr>
-        <w:t>조영선 최승호 우승민 심재욱 박지선 최인정</w:t>
-      </w:r>
-    </w:p>
-    <w:p/>
-    <w:p/>
-    <w:p>
-      <w:pPr>
-        <w:widowControl/>
-        <w:wordWrap/>
-        <w:autoSpaceDE/>
-        <w:autoSpaceDN/>
-      </w:pPr>
-      <w:r>
-        <w:br w:type="page"/>
+          <w:sz w:val="24"/>
+          <w:szCs w:val="24"/>
+        </w:rPr>
+        <w:t xml:space="preserve">20142765 </w:t>
+      </w:r>
+      <w:proofErr w:type="spellStart"/>
+      <w:r>
+        <w:rPr>
+          <w:rFonts w:hint="eastAsia"/>
+          <w:sz w:val="24"/>
+          <w:szCs w:val="24"/>
+        </w:rPr>
+        <w:t>조영선</w:t>
+      </w:r>
+      <w:proofErr w:type="spellEnd"/>
+    </w:p>
+    <w:p>
+      <w:pPr>
+        <w:jc w:val="right"/>
+        <w:rPr>
+          <w:rFonts w:hint="eastAsia"/>
+          <w:sz w:val="24"/>
+          <w:szCs w:val="24"/>
+        </w:rPr>
+      </w:pPr>
+      <w:r>
+        <w:rPr>
+          <w:sz w:val="24"/>
+          <w:szCs w:val="24"/>
+        </w:rPr>
+        <w:t>20142772</w:t>
+      </w:r>
+      <w:r>
+        <w:rPr>
+          <w:rFonts w:hint="eastAsia"/>
+          <w:sz w:val="24"/>
+          <w:szCs w:val="24"/>
+        </w:rPr>
+        <w:t xml:space="preserve"> 최승호</w:t>
+      </w:r>
+    </w:p>
+    <w:p>
+      <w:pPr>
+        <w:jc w:val="right"/>
+        <w:rPr>
+          <w:rFonts w:hint="eastAsia"/>
+          <w:sz w:val="24"/>
+          <w:szCs w:val="24"/>
+        </w:rPr>
+      </w:pPr>
+      <w:r>
+        <w:rPr>
+          <w:sz w:val="24"/>
+          <w:szCs w:val="24"/>
+        </w:rPr>
+        <w:t>20142721</w:t>
+      </w:r>
+      <w:r>
+        <w:rPr>
+          <w:rFonts w:hint="eastAsia"/>
+          <w:sz w:val="24"/>
+          <w:szCs w:val="24"/>
+        </w:rPr>
+        <w:t xml:space="preserve"> </w:t>
+      </w:r>
+      <w:proofErr w:type="spellStart"/>
+      <w:r>
+        <w:rPr>
+          <w:rFonts w:hint="eastAsia"/>
+          <w:sz w:val="24"/>
+          <w:szCs w:val="24"/>
+        </w:rPr>
+        <w:t>심재욱</w:t>
+      </w:r>
+      <w:proofErr w:type="spellEnd"/>
+    </w:p>
+    <w:p>
+      <w:pPr>
+        <w:jc w:val="right"/>
+        <w:rPr>
+          <w:sz w:val="24"/>
+          <w:szCs w:val="24"/>
+        </w:rPr>
+      </w:pPr>
+      <w:r>
+        <w:rPr>
+          <w:sz w:val="24"/>
+          <w:szCs w:val="24"/>
+        </w:rPr>
+        <w:t>20142731</w:t>
+      </w:r>
+      <w:r>
+        <w:rPr>
+          <w:rFonts w:hint="eastAsia"/>
+          <w:sz w:val="24"/>
+          <w:szCs w:val="24"/>
+        </w:rPr>
+        <w:t xml:space="preserve"> </w:t>
+      </w:r>
+      <w:r>
+        <w:rPr>
+          <w:rFonts w:hint="eastAsia"/>
+          <w:sz w:val="24"/>
+          <w:szCs w:val="24"/>
+        </w:rPr>
+        <w:t>우승민</w:t>
+      </w:r>
+    </w:p>
+    <w:p>
+      <w:pPr>
+        <w:jc w:val="right"/>
+        <w:rPr>
+          <w:rFonts w:hint="eastAsia"/>
+          <w:sz w:val="24"/>
+          <w:szCs w:val="24"/>
+        </w:rPr>
+      </w:pPr>
+      <w:r>
+        <w:rPr>
+          <w:sz w:val="24"/>
+          <w:szCs w:val="24"/>
+        </w:rPr>
+        <w:t xml:space="preserve">20162824 </w:t>
+      </w:r>
+      <w:r>
+        <w:rPr>
+          <w:rFonts w:hint="eastAsia"/>
+          <w:sz w:val="24"/>
+          <w:szCs w:val="24"/>
+        </w:rPr>
+        <w:t>박지선</w:t>
+      </w:r>
+    </w:p>
+    <w:p>
+      <w:pPr>
+        <w:jc w:val="right"/>
+        <w:rPr>
+          <w:sz w:val="24"/>
+          <w:szCs w:val="24"/>
+        </w:rPr>
+      </w:pPr>
+      <w:r>
+        <w:rPr>
+          <w:sz w:val="24"/>
+          <w:szCs w:val="24"/>
+        </w:rPr>
+        <w:t xml:space="preserve">20142773 </w:t>
+      </w:r>
+      <w:r>
+        <w:rPr>
+          <w:rFonts w:hint="eastAsia"/>
+          <w:sz w:val="24"/>
+          <w:szCs w:val="24"/>
+        </w:rPr>
+        <w:t>최인</w:t>
+      </w:r>
+      <w:r>
+        <w:rPr>
+          <w:rFonts w:hint="eastAsia"/>
+          <w:sz w:val="24"/>
+          <w:szCs w:val="24"/>
+        </w:rPr>
+        <w:t>정</w:t>
       </w:r>
     </w:p>
     <w:sdt>
       <w:sdtPr>
         <w:rPr>
+          <w:rFonts w:asciiTheme="minorHAnsi" w:eastAsiaTheme="minorEastAsia" w:hAnsiTheme="minorHAnsi" w:cstheme="minorBidi"/>
+          <w:color w:val="auto"/>
+          <w:kern w:val="2"/>
+          <w:sz w:val="20"/>
+          <w:szCs w:val="22"/>
           <w:lang w:val="ko-KR"/>
         </w:rPr>
         <w:id w:val="-246042205"/>
@@ -144,13 +303,8 @@
       </w:sdtPr>
       <w:sdtEndPr>
         <w:rPr>
-          <w:rFonts w:asciiTheme="minorHAnsi" w:eastAsiaTheme="minorEastAsia" w:hAnsiTheme="minorHAnsi" w:cstheme="minorBidi"/>
           <w:b/>
           <w:bCs/>
-          <w:color w:val="auto"/>
-          <w:kern w:val="2"/>
-          <w:sz w:val="20"/>
-          <w:szCs w:val="22"/>
         </w:rPr>
       </w:sdtEndPr>
       <w:sdtContent>
@@ -159,12 +313,20 @@
             <w:pStyle w:val="TOC"/>
             <w:jc w:val="center"/>
             <w:rPr>
+              <w:b/>
+              <w:color w:val="000000" w:themeColor="text1"/>
+              <w:sz w:val="40"/>
+              <w:szCs w:val="40"/>
               <w:lang w:val="ko-KR"/>
             </w:rPr>
           </w:pPr>
           <w:r>
             <w:rPr>
               <w:rFonts w:hint="eastAsia"/>
+              <w:b/>
+              <w:color w:val="000000" w:themeColor="text1"/>
+              <w:sz w:val="40"/>
+              <w:szCs w:val="40"/>
               <w:lang w:val="ko-KR"/>
             </w:rPr>
             <w:t>목차</w:t>
@@ -173,7 +335,6 @@
         <w:p>
           <w:pPr>
             <w:rPr>
-              <w:rFonts w:hint="eastAsia"/>
               <w:lang w:val="ko-KR"/>
             </w:rPr>
           </w:pPr>
@@ -1176,7 +1337,7 @@
                 <w:noProof/>
                 <w:webHidden/>
               </w:rPr>
-              <w:t>7</w:t>
+              <w:t>8</w:t>
             </w:r>
             <w:r>
               <w:rPr>
@@ -1260,7 +1421,7 @@
                 <w:noProof/>
                 <w:webHidden/>
               </w:rPr>
-              <w:t>8</w:t>
+              <w:t>9</w:t>
             </w:r>
             <w:r>
               <w:rPr>
@@ -1344,7 +1505,7 @@
                 <w:noProof/>
                 <w:webHidden/>
               </w:rPr>
-              <w:t>9</w:t>
+              <w:t>10</w:t>
             </w:r>
             <w:r>
               <w:rPr>
@@ -1427,7 +1588,7 @@
                 <w:noProof/>
                 <w:webHidden/>
               </w:rPr>
-              <w:t>9</w:t>
+              <w:t>10</w:t>
             </w:r>
             <w:r>
               <w:rPr>
@@ -1510,7 +1671,7 @@
                 <w:noProof/>
                 <w:webHidden/>
               </w:rPr>
-              <w:t>9</w:t>
+              <w:t>10</w:t>
             </w:r>
             <w:r>
               <w:rPr>
@@ -1579,7 +1740,7 @@
                 <w:noProof/>
                 <w:webHidden/>
               </w:rPr>
-              <w:t>10</w:t>
+              <w:t>11</w:t>
             </w:r>
             <w:r>
               <w:rPr>
@@ -1655,7 +1816,7 @@
                 <w:noProof/>
                 <w:webHidden/>
               </w:rPr>
-              <w:t>10</w:t>
+              <w:t>11</w:t>
             </w:r>
             <w:r>
               <w:rPr>
@@ -1731,7 +1892,7 @@
                 <w:noProof/>
                 <w:webHidden/>
               </w:rPr>
-              <w:t>10</w:t>
+              <w:t>11</w:t>
             </w:r>
             <w:r>
               <w:rPr>
@@ -1807,7 +1968,7 @@
                 <w:noProof/>
                 <w:webHidden/>
               </w:rPr>
-              <w:t>11</w:t>
+              <w:t>12</w:t>
             </w:r>
             <w:r>
               <w:rPr>
@@ -1891,7 +2052,7 @@
                 <w:noProof/>
                 <w:webHidden/>
               </w:rPr>
-              <w:t>11</w:t>
+              <w:t>12</w:t>
             </w:r>
             <w:r>
               <w:rPr>
@@ -1975,7 +2136,7 @@
                 <w:noProof/>
                 <w:webHidden/>
               </w:rPr>
-              <w:t>12</w:t>
+              <w:t>13</w:t>
             </w:r>
             <w:r>
               <w:rPr>
@@ -1987,11 +2148,6 @@
           </w:hyperlink>
         </w:p>
         <w:p>
-          <w:pPr>
-            <w:rPr>
-              <w:rFonts w:hint="eastAsia"/>
-            </w:rPr>
-          </w:pPr>
           <w:r>
             <w:rPr>
               <w:b/>
@@ -2001,6 +2157,8 @@
             <w:fldChar w:fldCharType="end"/>
           </w:r>
         </w:p>
+        <w:bookmarkStart w:id="0" w:name="_GoBack" w:displacedByCustomXml="next"/>
+        <w:bookmarkEnd w:id="0" w:displacedByCustomXml="next"/>
       </w:sdtContent>
     </w:sdt>
     <w:p>
@@ -2016,7 +2174,7 @@
           <w:szCs w:val="40"/>
         </w:rPr>
       </w:pPr>
-      <w:bookmarkStart w:id="0" w:name="_Toc530614249"/>
+      <w:bookmarkStart w:id="1" w:name="_Toc530614249"/>
       <w:r>
         <w:rPr>
           <w:rFonts w:hint="eastAsia"/>
@@ -2027,7 +2185,7 @@
         <w:lastRenderedPageBreak/>
         <w:t>변동사항</w:t>
       </w:r>
-      <w:bookmarkEnd w:id="0"/>
+      <w:bookmarkEnd w:id="1"/>
     </w:p>
     <w:p>
       <w:pPr>
@@ -2170,7 +2328,7 @@
         </w:numPr>
         <w:ind w:leftChars="0"/>
         <w:rPr>
-          <w:rFonts w:asciiTheme="majorHAnsi" w:eastAsiaTheme="majorHAnsi" w:hAnsiTheme="majorHAnsi" w:hint="eastAsia"/>
+          <w:rFonts w:asciiTheme="majorHAnsi" w:eastAsiaTheme="majorHAnsi" w:hAnsiTheme="majorHAnsi"/>
         </w:rPr>
       </w:pPr>
       <w:r>
@@ -2213,23 +2371,22 @@
           <w:numId w:val="23"/>
         </w:numPr>
         <w:rPr>
+          <w:b/>
+          <w:sz w:val="40"/>
+          <w:szCs w:val="40"/>
+        </w:rPr>
+      </w:pPr>
+      <w:bookmarkStart w:id="2" w:name="_Toc530614250"/>
+      <w:r>
+        <w:rPr>
           <w:rFonts w:hint="eastAsia"/>
           <w:b/>
           <w:sz w:val="40"/>
           <w:szCs w:val="40"/>
         </w:rPr>
-      </w:pPr>
-      <w:bookmarkStart w:id="1" w:name="_Toc530614250"/>
-      <w:r>
-        <w:rPr>
-          <w:rFonts w:hint="eastAsia"/>
-          <w:b/>
-          <w:sz w:val="40"/>
-          <w:szCs w:val="40"/>
-        </w:rPr>
         <w:t>역할 분담 및 진행상황</w:t>
       </w:r>
-      <w:bookmarkEnd w:id="1"/>
+      <w:bookmarkEnd w:id="2"/>
     </w:p>
     <w:p>
       <w:pPr>
@@ -2239,21 +2396,20 @@
           <w:numId w:val="23"/>
         </w:numPr>
         <w:rPr>
+          <w:sz w:val="32"/>
+          <w:szCs w:val="32"/>
+        </w:rPr>
+      </w:pPr>
+      <w:bookmarkStart w:id="3" w:name="_Toc530614251"/>
+      <w:r>
+        <w:rPr>
           <w:rFonts w:hint="eastAsia"/>
           <w:sz w:val="32"/>
           <w:szCs w:val="32"/>
         </w:rPr>
-      </w:pPr>
-      <w:bookmarkStart w:id="2" w:name="_Toc530614251"/>
-      <w:r>
-        <w:rPr>
-          <w:rFonts w:hint="eastAsia"/>
-          <w:sz w:val="32"/>
-          <w:szCs w:val="32"/>
-        </w:rPr>
         <w:t>역할분담</w:t>
       </w:r>
-      <w:bookmarkEnd w:id="2"/>
+      <w:bookmarkEnd w:id="3"/>
     </w:p>
     <w:p>
       <w:pPr>
@@ -2267,11 +2423,19 @@
           <w:rFonts w:asciiTheme="majorHAnsi" w:eastAsiaTheme="majorHAnsi" w:hAnsiTheme="majorHAnsi"/>
         </w:rPr>
       </w:pPr>
-      <w:r>
-        <w:rPr>
-          <w:rFonts w:asciiTheme="majorHAnsi" w:eastAsiaTheme="majorHAnsi" w:hAnsiTheme="majorHAnsi" w:hint="eastAsia"/>
-        </w:rPr>
-        <w:t>조영선:</w:t>
+      <w:proofErr w:type="spellStart"/>
+      <w:r>
+        <w:rPr>
+          <w:rFonts w:asciiTheme="majorHAnsi" w:eastAsiaTheme="majorHAnsi" w:hAnsiTheme="majorHAnsi" w:hint="eastAsia"/>
+        </w:rPr>
+        <w:t>조영선</w:t>
+      </w:r>
+      <w:proofErr w:type="spellEnd"/>
+      <w:r>
+        <w:rPr>
+          <w:rFonts w:asciiTheme="majorHAnsi" w:eastAsiaTheme="majorHAnsi" w:hAnsiTheme="majorHAnsi" w:hint="eastAsia"/>
+        </w:rPr>
+        <w:t>:</w:t>
       </w:r>
       <w:r>
         <w:rPr>
@@ -2331,7 +2495,7 @@
         </w:numPr>
         <w:ind w:leftChars="0"/>
         <w:rPr>
-          <w:rFonts w:asciiTheme="majorHAnsi" w:eastAsiaTheme="majorHAnsi" w:hAnsiTheme="majorHAnsi" w:hint="eastAsia"/>
+          <w:rFonts w:asciiTheme="majorHAnsi" w:eastAsiaTheme="majorHAnsi" w:hAnsiTheme="majorHAnsi"/>
         </w:rPr>
       </w:pPr>
       <w:r>
@@ -2417,14 +2581,22 @@
         </w:numPr>
         <w:ind w:leftChars="0"/>
         <w:rPr>
-          <w:rFonts w:asciiTheme="majorHAnsi" w:eastAsiaTheme="majorHAnsi" w:hAnsiTheme="majorHAnsi" w:hint="eastAsia"/>
-        </w:rPr>
-      </w:pPr>
-      <w:r>
-        <w:rPr>
-          <w:rFonts w:asciiTheme="majorHAnsi" w:eastAsiaTheme="majorHAnsi" w:hAnsiTheme="majorHAnsi" w:hint="eastAsia"/>
-        </w:rPr>
-        <w:t>심재욱:</w:t>
+          <w:rFonts w:asciiTheme="majorHAnsi" w:eastAsiaTheme="majorHAnsi" w:hAnsiTheme="majorHAnsi"/>
+        </w:rPr>
+      </w:pPr>
+      <w:proofErr w:type="spellStart"/>
+      <w:r>
+        <w:rPr>
+          <w:rFonts w:asciiTheme="majorHAnsi" w:eastAsiaTheme="majorHAnsi" w:hAnsiTheme="majorHAnsi" w:hint="eastAsia"/>
+        </w:rPr>
+        <w:t>심재욱</w:t>
+      </w:r>
+      <w:proofErr w:type="spellEnd"/>
+      <w:r>
+        <w:rPr>
+          <w:rFonts w:asciiTheme="majorHAnsi" w:eastAsiaTheme="majorHAnsi" w:hAnsiTheme="majorHAnsi" w:hint="eastAsia"/>
+        </w:rPr>
+        <w:t>:</w:t>
       </w:r>
       <w:r>
         <w:rPr>
@@ -2466,7 +2638,7 @@
         </w:numPr>
         <w:ind w:leftChars="0"/>
         <w:rPr>
-          <w:rFonts w:asciiTheme="majorHAnsi" w:eastAsiaTheme="majorHAnsi" w:hAnsiTheme="majorHAnsi" w:hint="eastAsia"/>
+          <w:rFonts w:asciiTheme="majorHAnsi" w:eastAsiaTheme="majorHAnsi" w:hAnsiTheme="majorHAnsi"/>
         </w:rPr>
       </w:pPr>
       <w:r>
@@ -2497,7 +2669,7 @@
         </w:numPr>
         <w:ind w:leftChars="0"/>
         <w:rPr>
-          <w:rFonts w:asciiTheme="majorHAnsi" w:eastAsiaTheme="majorHAnsi" w:hAnsiTheme="majorHAnsi" w:hint="eastAsia"/>
+          <w:rFonts w:asciiTheme="majorHAnsi" w:eastAsiaTheme="majorHAnsi" w:hAnsiTheme="majorHAnsi"/>
         </w:rPr>
       </w:pPr>
       <w:r>
@@ -2517,9 +2689,6 @@
       <w:pPr>
         <w:pStyle w:val="a4"/>
         <w:ind w:leftChars="0" w:left="760"/>
-        <w:rPr>
-          <w:rFonts w:hint="eastAsia"/>
-        </w:rPr>
       </w:pPr>
     </w:p>
     <w:p>
@@ -2530,29 +2699,28 @@
           <w:numId w:val="23"/>
         </w:numPr>
         <w:rPr>
+          <w:sz w:val="32"/>
+          <w:szCs w:val="32"/>
+        </w:rPr>
+      </w:pPr>
+      <w:r>
+        <w:rPr>
           <w:rFonts w:hint="eastAsia"/>
           <w:sz w:val="32"/>
           <w:szCs w:val="32"/>
         </w:rPr>
-      </w:pPr>
+        <w:t xml:space="preserve"> </w:t>
+      </w:r>
+      <w:bookmarkStart w:id="4" w:name="_Toc530614252"/>
       <w:r>
         <w:rPr>
           <w:rFonts w:hint="eastAsia"/>
           <w:sz w:val="32"/>
           <w:szCs w:val="32"/>
         </w:rPr>
-        <w:t xml:space="preserve"> </w:t>
-      </w:r>
-      <w:bookmarkStart w:id="3" w:name="_Toc530614252"/>
-      <w:r>
-        <w:rPr>
-          <w:rFonts w:hint="eastAsia"/>
-          <w:sz w:val="32"/>
-          <w:szCs w:val="32"/>
-        </w:rPr>
         <w:t>프로젝트 진행상황</w:t>
       </w:r>
-      <w:bookmarkEnd w:id="3"/>
+      <w:bookmarkEnd w:id="4"/>
     </w:p>
     <w:p>
       <w:pPr>
@@ -2850,16 +3018,16 @@
           <w:numId w:val="23"/>
         </w:numPr>
         <w:rPr>
-          <w:rFonts w:hint="eastAsia"/>
           <w:b/>
           <w:sz w:val="40"/>
           <w:szCs w:val="40"/>
         </w:rPr>
       </w:pPr>
-      <w:bookmarkStart w:id="4" w:name="_Toc530614253"/>
+      <w:bookmarkStart w:id="5" w:name="_Toc530614253"/>
       <w:r>
         <w:rPr>
           <w:b/>
+          <w:noProof/>
           <w:sz w:val="40"/>
           <w:szCs w:val="40"/>
         </w:rPr>
@@ -2945,15 +3113,9 @@
         </w:rPr>
         <w:t>구성</w:t>
       </w:r>
-      <w:bookmarkEnd w:id="4"/>
-    </w:p>
-    <w:p>
-      <w:pPr>
-        <w:rPr>
-          <w:rFonts w:hint="eastAsia"/>
-        </w:rPr>
-      </w:pPr>
-    </w:p>
+      <w:bookmarkEnd w:id="5"/>
+    </w:p>
+    <w:p/>
     <w:p>
       <w:pPr>
         <w:pStyle w:val="1"/>
@@ -2962,23 +3124,22 @@
           <w:numId w:val="23"/>
         </w:numPr>
         <w:rPr>
+          <w:b/>
+          <w:sz w:val="40"/>
+          <w:szCs w:val="40"/>
+        </w:rPr>
+      </w:pPr>
+      <w:bookmarkStart w:id="6" w:name="_Toc530614254"/>
+      <w:r>
+        <w:rPr>
           <w:rFonts w:hint="eastAsia"/>
           <w:b/>
           <w:sz w:val="40"/>
           <w:szCs w:val="40"/>
         </w:rPr>
-      </w:pPr>
-      <w:bookmarkStart w:id="5" w:name="_Toc530614254"/>
-      <w:r>
-        <w:rPr>
-          <w:rFonts w:hint="eastAsia"/>
-          <w:b/>
-          <w:sz w:val="40"/>
-          <w:szCs w:val="40"/>
-        </w:rPr>
         <w:t>클래스 구조 및 세부설명</w:t>
       </w:r>
-      <w:bookmarkEnd w:id="5"/>
+      <w:bookmarkEnd w:id="6"/>
     </w:p>
     <w:p>
       <w:pPr>
@@ -3000,7 +3161,8 @@
         </w:rPr>
         <w:t xml:space="preserve"> </w:t>
       </w:r>
-      <w:bookmarkStart w:id="6" w:name="_Toc530614255"/>
+      <w:bookmarkStart w:id="7" w:name="_Toc530614255"/>
+      <w:proofErr w:type="spellStart"/>
       <w:r>
         <w:rPr>
           <w:rFonts w:hint="eastAsia"/>
@@ -3017,16 +3179,17 @@
         </w:rPr>
         <w:t>uzzleManager</w:t>
       </w:r>
-      <w:bookmarkEnd w:id="6"/>
+      <w:bookmarkEnd w:id="7"/>
+      <w:proofErr w:type="spellEnd"/>
     </w:p>
     <w:p>
       <w:pPr>
         <w:ind w:left="400"/>
-        <w:rPr>
-          <w:rFonts w:hint="eastAsia"/>
-        </w:rPr>
-      </w:pPr>
-      <w:r>
+      </w:pPr>
+      <w:r>
+        <w:rPr>
+          <w:noProof/>
+        </w:rPr>
         <w:drawing>
           <wp:anchor distT="0" distB="0" distL="114300" distR="114300" simplePos="0" relativeHeight="251714560" behindDoc="0" locked="0" layoutInCell="1" allowOverlap="1" wp14:anchorId="75B12144">
             <wp:simplePos x="0" y="0"/>
@@ -3106,6 +3269,7 @@
         <w:br w:type="page"/>
       </w:r>
     </w:p>
+    <w:bookmarkStart w:id="8" w:name="_Toc530614256"/>
     <w:p>
       <w:pPr>
         <w:pStyle w:val="2"/>
@@ -3114,14 +3278,13 @@
           <w:numId w:val="23"/>
         </w:numPr>
         <w:rPr>
-          <w:rFonts w:hint="eastAsia"/>
           <w:sz w:val="32"/>
           <w:szCs w:val="32"/>
         </w:rPr>
       </w:pPr>
-      <w:bookmarkStart w:id="7" w:name="_Toc530614256"/>
-      <w:r>
-        <w:rPr>
+      <w:r>
+        <w:rPr>
+          <w:noProof/>
           <w:sz w:val="32"/>
           <w:szCs w:val="32"/>
         </w:rPr>
@@ -3257,6 +3420,7 @@
         </w:rPr>
         <w:t xml:space="preserve"> </w:t>
       </w:r>
+      <w:proofErr w:type="spellStart"/>
       <w:r>
         <w:rPr>
           <w:rFonts w:hint="eastAsia"/>
@@ -3265,7 +3429,8 @@
         </w:rPr>
         <w:t>HidatoSolver</w:t>
       </w:r>
-      <w:bookmarkEnd w:id="7"/>
+      <w:bookmarkEnd w:id="8"/>
+      <w:proofErr w:type="spellEnd"/>
       <w:r>
         <w:rPr>
           <w:rFonts w:hint="eastAsia"/>
@@ -3278,9 +3443,6 @@
     <w:p>
       <w:pPr>
         <w:ind w:firstLine="400"/>
-        <w:rPr>
-          <w:rFonts w:hint="eastAsia"/>
-        </w:rPr>
       </w:pPr>
     </w:p>
     <w:p>
@@ -3296,7 +3458,7 @@
           <w:szCs w:val="28"/>
         </w:rPr>
       </w:pPr>
-      <w:bookmarkStart w:id="8" w:name="_Toc530614257"/>
+      <w:bookmarkStart w:id="9" w:name="_Toc530614257"/>
       <w:r>
         <w:rPr>
           <w:sz w:val="28"/>
@@ -3312,17 +3474,17 @@
         </w:rPr>
         <w:t>reprocessing</w:t>
       </w:r>
-      <w:bookmarkEnd w:id="8"/>
+      <w:bookmarkEnd w:id="9"/>
     </w:p>
     <w:p>
       <w:pPr>
         <w:pStyle w:val="a4"/>
         <w:ind w:leftChars="0" w:left="760"/>
-        <w:rPr>
-          <w:rFonts w:hint="eastAsia"/>
-        </w:rPr>
-      </w:pPr>
-      <w:r>
+      </w:pPr>
+      <w:r>
+        <w:rPr>
+          <w:noProof/>
+        </w:rPr>
         <w:drawing>
           <wp:anchor distT="0" distB="0" distL="114300" distR="114300" simplePos="0" relativeHeight="251711488" behindDoc="0" locked="0" layoutInCell="1" allowOverlap="1" wp14:anchorId="71BD055E">
             <wp:simplePos x="0" y="0"/>
@@ -3430,12 +3592,20 @@
           <w:rFonts w:asciiTheme="majorHAnsi" w:eastAsiaTheme="majorHAnsi" w:hAnsiTheme="majorHAnsi"/>
         </w:rPr>
       </w:pPr>
+      <w:proofErr w:type="spellStart"/>
       <w:r>
         <w:rPr>
           <w:rFonts w:asciiTheme="majorHAnsi" w:eastAsiaTheme="majorHAnsi" w:hAnsiTheme="majorHAnsi"/>
         </w:rPr>
         <w:lastRenderedPageBreak/>
-        <w:t xml:space="preserve">Int </w:t>
+        <w:t>Int</w:t>
+      </w:r>
+      <w:proofErr w:type="spellEnd"/>
+      <w:r>
+        <w:rPr>
+          <w:rFonts w:asciiTheme="majorHAnsi" w:eastAsiaTheme="majorHAnsi" w:hAnsiTheme="majorHAnsi"/>
+        </w:rPr>
+        <w:t xml:space="preserve"> </w:t>
       </w:r>
       <w:r>
         <w:rPr>
@@ -3453,7 +3623,21 @@
         <w:rPr>
           <w:rFonts w:asciiTheme="majorHAnsi" w:eastAsiaTheme="majorHAnsi" w:hAnsiTheme="majorHAnsi" w:hint="eastAsia"/>
         </w:rPr>
-        <w:t xml:space="preserve"> puzz와 높이, 너비 값을 받아 element type</w:t>
+        <w:t xml:space="preserve"> </w:t>
+      </w:r>
+      <w:proofErr w:type="spellStart"/>
+      <w:r>
+        <w:rPr>
+          <w:rFonts w:asciiTheme="majorHAnsi" w:eastAsiaTheme="majorHAnsi" w:hAnsiTheme="majorHAnsi" w:hint="eastAsia"/>
+        </w:rPr>
+        <w:t>puzz</w:t>
+      </w:r>
+      <w:proofErr w:type="spellEnd"/>
+      <w:r>
+        <w:rPr>
+          <w:rFonts w:asciiTheme="majorHAnsi" w:eastAsiaTheme="majorHAnsi" w:hAnsiTheme="majorHAnsi" w:hint="eastAsia"/>
+        </w:rPr>
+        <w:t>와 높이, 너비 값을 받아 element type</w:t>
       </w:r>
       <w:r>
         <w:rPr>
@@ -3467,12 +3651,14 @@
         </w:rPr>
         <w:t xml:space="preserve">인 </w:t>
       </w:r>
+      <w:proofErr w:type="spellStart"/>
       <w:r>
         <w:rPr>
           <w:rFonts w:asciiTheme="majorHAnsi" w:eastAsiaTheme="majorHAnsi" w:hAnsiTheme="majorHAnsi"/>
         </w:rPr>
         <w:t>E_array</w:t>
       </w:r>
+      <w:proofErr w:type="spellEnd"/>
       <w:r>
         <w:rPr>
           <w:rFonts w:asciiTheme="majorHAnsi" w:eastAsiaTheme="majorHAnsi" w:hAnsiTheme="majorHAnsi" w:hint="eastAsia"/>
@@ -3552,6 +3738,7 @@
           <w:rFonts w:asciiTheme="majorHAnsi" w:eastAsiaTheme="majorHAnsi" w:hAnsiTheme="majorHAnsi"/>
         </w:rPr>
       </w:pPr>
+      <w:proofErr w:type="spellStart"/>
       <w:r>
         <w:rPr>
           <w:rFonts w:asciiTheme="majorHAnsi" w:eastAsiaTheme="majorHAnsi" w:hAnsiTheme="majorHAnsi"/>
@@ -3562,14 +3749,23 @@
         <w:rPr>
           <w:rFonts w:asciiTheme="majorHAnsi" w:eastAsiaTheme="majorHAnsi" w:hAnsiTheme="majorHAnsi" w:hint="eastAsia"/>
         </w:rPr>
-        <w:t xml:space="preserve">uzz를 loop하며 내부 숫자 값을 </w:t>
-      </w:r>
+        <w:t>uzz</w:t>
+      </w:r>
+      <w:proofErr w:type="spellEnd"/>
+      <w:r>
+        <w:rPr>
+          <w:rFonts w:asciiTheme="majorHAnsi" w:eastAsiaTheme="majorHAnsi" w:hAnsiTheme="majorHAnsi" w:hint="eastAsia"/>
+        </w:rPr>
+        <w:t xml:space="preserve">를 loop하며 내부 숫자 값을 </w:t>
+      </w:r>
+      <w:proofErr w:type="spellStart"/>
       <w:r>
         <w:rPr>
           <w:rFonts w:asciiTheme="majorHAnsi" w:eastAsiaTheme="majorHAnsi" w:hAnsiTheme="majorHAnsi"/>
         </w:rPr>
         <w:t>E_array</w:t>
       </w:r>
+      <w:proofErr w:type="spellEnd"/>
       <w:r>
         <w:rPr>
           <w:rFonts w:asciiTheme="majorHAnsi" w:eastAsiaTheme="majorHAnsi" w:hAnsiTheme="majorHAnsi" w:hint="eastAsia"/>
@@ -3622,9 +3818,10 @@
         </w:numPr>
         <w:ind w:leftChars="0"/>
         <w:rPr>
-          <w:rFonts w:asciiTheme="majorHAnsi" w:eastAsiaTheme="majorHAnsi" w:hAnsiTheme="majorHAnsi" w:hint="eastAsia"/>
-        </w:rPr>
-      </w:pPr>
+          <w:rFonts w:asciiTheme="majorHAnsi" w:eastAsiaTheme="majorHAnsi" w:hAnsiTheme="majorHAnsi"/>
+        </w:rPr>
+      </w:pPr>
+      <w:proofErr w:type="spellStart"/>
       <w:r>
         <w:rPr>
           <w:rFonts w:asciiTheme="majorHAnsi" w:eastAsiaTheme="majorHAnsi" w:hAnsiTheme="majorHAnsi"/>
@@ -3635,7 +3832,14 @@
         <w:rPr>
           <w:rFonts w:asciiTheme="majorHAnsi" w:eastAsiaTheme="majorHAnsi" w:hAnsiTheme="majorHAnsi" w:hint="eastAsia"/>
         </w:rPr>
-        <w:t xml:space="preserve">uzz의 </w:t>
+        <w:t>uzz</w:t>
+      </w:r>
+      <w:proofErr w:type="spellEnd"/>
+      <w:r>
+        <w:rPr>
+          <w:rFonts w:asciiTheme="majorHAnsi" w:eastAsiaTheme="majorHAnsi" w:hAnsiTheme="majorHAnsi" w:hint="eastAsia"/>
+        </w:rPr>
+        <w:t xml:space="preserve">의 </w:t>
       </w:r>
       <w:r>
         <w:rPr>
@@ -3668,9 +3872,6 @@
           <w:tab w:val="left" w:pos="1650"/>
         </w:tabs>
         <w:ind w:left="400"/>
-        <w:rPr>
-          <w:rFonts w:hint="eastAsia"/>
-        </w:rPr>
       </w:pPr>
       <w:r>
         <w:tab/>
@@ -3685,32 +3886,33 @@
         </w:numPr>
         <w:ind w:leftChars="0" w:firstLineChars="0"/>
         <w:rPr>
+          <w:sz w:val="28"/>
+          <w:szCs w:val="28"/>
+        </w:rPr>
+      </w:pPr>
+      <w:bookmarkStart w:id="10" w:name="_Toc530614258"/>
+      <w:proofErr w:type="spellStart"/>
+      <w:r>
+        <w:rPr>
           <w:rFonts w:hint="eastAsia"/>
           <w:sz w:val="28"/>
           <w:szCs w:val="28"/>
         </w:rPr>
-      </w:pPr>
-      <w:bookmarkStart w:id="9" w:name="_Toc530614258"/>
-      <w:r>
-        <w:rPr>
-          <w:rFonts w:hint="eastAsia"/>
-          <w:sz w:val="28"/>
-          <w:szCs w:val="28"/>
-        </w:rPr>
         <w:t>findStart</w:t>
       </w:r>
-      <w:bookmarkEnd w:id="9"/>
-    </w:p>
-    <w:p>
-      <w:pPr>
-        <w:rPr>
-          <w:rFonts w:hint="eastAsia"/>
+      <w:bookmarkEnd w:id="10"/>
+      <w:proofErr w:type="spellEnd"/>
+    </w:p>
+    <w:p>
+      <w:pPr>
+        <w:rPr>
           <w:sz w:val="10"/>
           <w:szCs w:val="10"/>
         </w:rPr>
       </w:pPr>
       <w:r>
         <w:rPr>
+          <w:noProof/>
           <w:sz w:val="10"/>
           <w:szCs w:val="10"/>
         </w:rPr>
@@ -3906,7 +4108,7 @@
         </w:numPr>
         <w:ind w:leftChars="0"/>
         <w:rPr>
-          <w:rFonts w:asciiTheme="majorHAnsi" w:eastAsiaTheme="majorHAnsi" w:hAnsiTheme="majorHAnsi" w:hint="eastAsia"/>
+          <w:rFonts w:asciiTheme="majorHAnsi" w:eastAsiaTheme="majorHAnsi" w:hAnsiTheme="majorHAnsi"/>
         </w:rPr>
       </w:pPr>
       <w:r>
@@ -3937,9 +4139,6 @@
     <w:p>
       <w:pPr>
         <w:pStyle w:val="a4"/>
-        <w:rPr>
-          <w:rFonts w:hint="eastAsia"/>
-        </w:rPr>
       </w:pPr>
     </w:p>
     <w:p>
@@ -3955,10 +4154,11 @@
           <w:szCs w:val="28"/>
         </w:rPr>
       </w:pPr>
-      <w:bookmarkStart w:id="10" w:name="_Toc530614259"/>
+      <w:bookmarkStart w:id="11" w:name="_Toc530614259"/>
       <w:r>
         <w:rPr>
           <w:rFonts w:eastAsiaTheme="majorHAnsi"/>
+          <w:noProof/>
         </w:rPr>
         <w:drawing>
           <wp:anchor distT="0" distB="0" distL="114300" distR="114300" simplePos="0" relativeHeight="251727872" behindDoc="0" locked="0" layoutInCell="1" allowOverlap="1" wp14:anchorId="20863B5E">
@@ -4036,7 +4236,7 @@
         </w:rPr>
         <w:t>Search</w:t>
       </w:r>
-      <w:bookmarkEnd w:id="10"/>
+      <w:bookmarkEnd w:id="11"/>
     </w:p>
     <w:p>
       <w:pPr>
@@ -4050,15 +4250,13 @@
         </w:rPr>
         <w:t xml:space="preserve"> </w:t>
       </w:r>
-      <w:bookmarkStart w:id="11" w:name="_GoBack"/>
-      <w:bookmarkEnd w:id="11"/>
     </w:p>
     <w:p>
       <w:pPr>
         <w:pStyle w:val="a4"/>
         <w:ind w:leftChars="0" w:left="1120"/>
         <w:rPr>
-          <w:rFonts w:asciiTheme="majorHAnsi" w:eastAsiaTheme="majorHAnsi" w:hAnsiTheme="majorHAnsi" w:hint="eastAsia"/>
+          <w:rFonts w:asciiTheme="majorHAnsi" w:eastAsiaTheme="majorHAnsi" w:hAnsiTheme="majorHAnsi"/>
         </w:rPr>
       </w:pPr>
       <w:r>
@@ -4199,11 +4397,33 @@
           <w:rFonts w:asciiTheme="majorHAnsi" w:eastAsiaTheme="majorHAnsi" w:hAnsiTheme="majorHAnsi"/>
         </w:rPr>
       </w:pPr>
-      <w:r>
-        <w:rPr>
-          <w:rFonts w:asciiTheme="majorHAnsi" w:eastAsiaTheme="majorHAnsi" w:hAnsiTheme="majorHAnsi"/>
-        </w:rPr>
-        <w:t xml:space="preserve">getNeighbors()를 </w:t>
+      <w:proofErr w:type="spellStart"/>
+      <w:r>
+        <w:rPr>
+          <w:rFonts w:asciiTheme="majorHAnsi" w:eastAsiaTheme="majorHAnsi" w:hAnsiTheme="majorHAnsi"/>
+        </w:rPr>
+        <w:t>getNeighbors</w:t>
+      </w:r>
+      <w:proofErr w:type="spellEnd"/>
+      <w:r>
+        <w:rPr>
+          <w:rFonts w:asciiTheme="majorHAnsi" w:eastAsiaTheme="majorHAnsi" w:hAnsiTheme="majorHAnsi"/>
+        </w:rPr>
+        <w:t>()</w:t>
+      </w:r>
+      <w:proofErr w:type="spellStart"/>
+      <w:r>
+        <w:rPr>
+          <w:rFonts w:asciiTheme="majorHAnsi" w:eastAsiaTheme="majorHAnsi" w:hAnsiTheme="majorHAnsi"/>
+        </w:rPr>
+        <w:t>를</w:t>
+      </w:r>
+      <w:proofErr w:type="spellEnd"/>
+      <w:r>
+        <w:rPr>
+          <w:rFonts w:asciiTheme="majorHAnsi" w:eastAsiaTheme="majorHAnsi" w:hAnsiTheme="majorHAnsi"/>
+        </w:rPr>
+        <w:t xml:space="preserve"> </w:t>
       </w:r>
       <w:r>
         <w:rPr>
@@ -4227,7 +4447,7 @@
         </w:numPr>
         <w:ind w:leftChars="0"/>
         <w:rPr>
-          <w:rFonts w:asciiTheme="majorHAnsi" w:eastAsiaTheme="majorHAnsi" w:hAnsiTheme="majorHAnsi" w:hint="eastAsia"/>
+          <w:rFonts w:asciiTheme="majorHAnsi" w:eastAsiaTheme="majorHAnsi" w:hAnsiTheme="majorHAnsi"/>
         </w:rPr>
       </w:pPr>
       <w:r>
@@ -4462,7 +4682,7 @@
         <w:pStyle w:val="a4"/>
         <w:ind w:leftChars="0" w:left="1920" w:firstLine="480"/>
         <w:rPr>
-          <w:rFonts w:asciiTheme="majorHAnsi" w:eastAsiaTheme="majorHAnsi" w:hAnsiTheme="majorHAnsi" w:hint="eastAsia"/>
+          <w:rFonts w:asciiTheme="majorHAnsi" w:eastAsiaTheme="majorHAnsi" w:hAnsiTheme="majorHAnsi"/>
         </w:rPr>
       </w:pPr>
       <w:r>
@@ -4495,7 +4715,7 @@
         <w:pStyle w:val="a4"/>
         <w:ind w:leftChars="0" w:left="1120" w:firstLine="480"/>
         <w:rPr>
-          <w:rFonts w:asciiTheme="majorHAnsi" w:eastAsiaTheme="majorHAnsi" w:hAnsiTheme="majorHAnsi" w:hint="eastAsia"/>
+          <w:rFonts w:asciiTheme="majorHAnsi" w:eastAsiaTheme="majorHAnsi" w:hAnsiTheme="majorHAnsi"/>
         </w:rPr>
       </w:pPr>
       <w:r>
@@ -4523,9 +4743,6 @@
         <w:tabs>
           <w:tab w:val="left" w:pos="6890"/>
         </w:tabs>
-        <w:rPr>
-          <w:rFonts w:hint="eastAsia"/>
-        </w:rPr>
       </w:pPr>
       <w:r>
         <w:tab/>
@@ -4545,6 +4762,7 @@
         </w:rPr>
       </w:pPr>
       <w:bookmarkStart w:id="12" w:name="_Toc530614260"/>
+      <w:proofErr w:type="spellStart"/>
       <w:r>
         <w:rPr>
           <w:sz w:val="28"/>
@@ -4554,6 +4772,7 @@
         <w:t>getNeighbors</w:t>
       </w:r>
       <w:bookmarkEnd w:id="12"/>
+      <w:proofErr w:type="spellEnd"/>
     </w:p>
     <w:p>
       <w:pPr>
@@ -4561,6 +4780,9 @@
         <w:ind w:leftChars="0" w:left="760"/>
       </w:pPr>
       <w:r>
+        <w:rPr>
+          <w:noProof/>
+        </w:rPr>
         <w:drawing>
           <wp:inline distT="0" distB="0" distL="0" distR="0" wp14:anchorId="6EBA4C6B" wp14:editId="714287DC">
             <wp:extent cx="4510412" cy="2783316"/>
@@ -4614,9 +4836,6 @@
     <w:p>
       <w:pPr>
         <w:pStyle w:val="a4"/>
-        <w:rPr>
-          <w:rFonts w:hint="eastAsia"/>
-        </w:rPr>
       </w:pPr>
     </w:p>
     <w:p>
@@ -4637,17 +4856,33 @@
         </w:rPr>
         <w:t xml:space="preserve">퍼즐 칸의 좌표를 받아 해당 좌표에서 이동할 수 있는 칸의 방향 정보와 해당 칸이 </w:t>
       </w:r>
-      <w:r>
-        <w:rPr>
-          <w:rFonts w:asciiTheme="majorHAnsi" w:eastAsiaTheme="majorHAnsi" w:hAnsiTheme="majorHAnsi"/>
-        </w:rPr>
-        <w:t>getNeighbors()</w:t>
-      </w:r>
-      <w:r>
-        <w:rPr>
-          <w:rFonts w:asciiTheme="majorHAnsi" w:eastAsiaTheme="majorHAnsi" w:hAnsiTheme="majorHAnsi" w:hint="eastAsia"/>
-        </w:rPr>
-        <w:t xml:space="preserve">를 이미 실행했다는 </w:t>
+      <w:proofErr w:type="spellStart"/>
+      <w:r>
+        <w:rPr>
+          <w:rFonts w:asciiTheme="majorHAnsi" w:eastAsiaTheme="majorHAnsi" w:hAnsiTheme="majorHAnsi"/>
+        </w:rPr>
+        <w:t>getNeighbors</w:t>
+      </w:r>
+      <w:proofErr w:type="spellEnd"/>
+      <w:r>
+        <w:rPr>
+          <w:rFonts w:asciiTheme="majorHAnsi" w:eastAsiaTheme="majorHAnsi" w:hAnsiTheme="majorHAnsi"/>
+        </w:rPr>
+        <w:t>()</w:t>
+      </w:r>
+      <w:proofErr w:type="spellStart"/>
+      <w:r>
+        <w:rPr>
+          <w:rFonts w:asciiTheme="majorHAnsi" w:eastAsiaTheme="majorHAnsi" w:hAnsiTheme="majorHAnsi" w:hint="eastAsia"/>
+        </w:rPr>
+        <w:t>를</w:t>
+      </w:r>
+      <w:proofErr w:type="spellEnd"/>
+      <w:r>
+        <w:rPr>
+          <w:rFonts w:asciiTheme="majorHAnsi" w:eastAsiaTheme="majorHAnsi" w:hAnsiTheme="majorHAnsi" w:hint="eastAsia"/>
+        </w:rPr>
+        <w:t xml:space="preserve"> 이미 실행했다는 </w:t>
       </w:r>
       <w:r>
         <w:rPr>
@@ -4809,9 +5044,6 @@
         <w:wordWrap/>
         <w:autoSpaceDE/>
         <w:autoSpaceDN/>
-        <w:rPr>
-          <w:rFonts w:hint="eastAsia"/>
-        </w:rPr>
       </w:pPr>
       <w:r>
         <w:br w:type="page"/>
@@ -4847,11 +5079,11 @@
       <w:pPr>
         <w:pStyle w:val="a4"/>
         <w:ind w:leftChars="0" w:left="1120"/>
-        <w:rPr>
-          <w:rFonts w:hint="eastAsia"/>
-        </w:rPr>
-      </w:pPr>
-      <w:r>
+      </w:pPr>
+      <w:r>
+        <w:rPr>
+          <w:noProof/>
+        </w:rPr>
         <w:drawing>
           <wp:anchor distT="0" distB="0" distL="114300" distR="114300" simplePos="0" relativeHeight="251716608" behindDoc="0" locked="0" layoutInCell="1" allowOverlap="1" wp14:anchorId="191E6DE9">
             <wp:simplePos x="0" y="0"/>
@@ -4930,7 +5162,6 @@
         <w:autoSpaceDN/>
         <w:jc w:val="center"/>
         <w:rPr>
-          <w:rFonts w:hint="eastAsia"/>
           <w:b/>
           <w:sz w:val="24"/>
           <w:szCs w:val="24"/>
@@ -4938,6 +5169,7 @@
       </w:pPr>
       <w:r>
         <w:rPr>
+          <w:noProof/>
           <w:sz w:val="24"/>
           <w:szCs w:val="24"/>
         </w:rPr>
@@ -5027,19 +5259,18 @@
         <w:autoSpaceDN/>
         <w:jc w:val="center"/>
         <w:rPr>
+          <w:b/>
+          <w:sz w:val="24"/>
+          <w:szCs w:val="24"/>
+        </w:rPr>
+      </w:pPr>
+      <w:r>
+        <w:rPr>
           <w:rFonts w:hint="eastAsia"/>
           <w:b/>
           <w:sz w:val="24"/>
           <w:szCs w:val="24"/>
         </w:rPr>
-      </w:pPr>
-      <w:r>
-        <w:rPr>
-          <w:rFonts w:hint="eastAsia"/>
-          <w:b/>
-          <w:sz w:val="24"/>
-          <w:szCs w:val="24"/>
-        </w:rPr>
         <w:t>[solution]</w:t>
       </w:r>
     </w:p>
@@ -5050,7 +5281,6 @@
         <w:autoSpaceDE/>
         <w:autoSpaceDN/>
         <w:rPr>
-          <w:rFonts w:hint="eastAsia"/>
           <w:b/>
           <w:szCs w:val="20"/>
         </w:rPr>
@@ -5071,7 +5301,6 @@
           <w:numId w:val="23"/>
         </w:numPr>
         <w:rPr>
-          <w:rFonts w:hint="eastAsia"/>
           <w:b/>
           <w:sz w:val="40"/>
           <w:szCs w:val="40"/>
@@ -5098,7 +5327,6 @@
           <w:numId w:val="23"/>
         </w:numPr>
         <w:rPr>
-          <w:rFonts w:hint="eastAsia"/>
           <w:sz w:val="32"/>
           <w:szCs w:val="32"/>
         </w:rPr>
@@ -5142,12 +5370,21 @@
         </w:rPr>
         <w:t>시작 지점 찾기(</w:t>
       </w:r>
+      <w:proofErr w:type="spellStart"/>
       <w:r>
         <w:rPr>
           <w:rFonts w:asciiTheme="majorHAnsi" w:eastAsiaTheme="majorHAnsi" w:hAnsiTheme="majorHAnsi"/>
           <w:szCs w:val="20"/>
         </w:rPr>
-        <w:t>findStart)</w:t>
+        <w:t>findStart</w:t>
+      </w:r>
+      <w:proofErr w:type="spellEnd"/>
+      <w:r>
+        <w:rPr>
+          <w:rFonts w:asciiTheme="majorHAnsi" w:eastAsiaTheme="majorHAnsi" w:hAnsiTheme="majorHAnsi"/>
+          <w:szCs w:val="20"/>
+        </w:rPr>
+        <w:t>)</w:t>
       </w:r>
     </w:p>
     <w:p>
@@ -5250,7 +5487,7 @@
         <w:pStyle w:val="a4"/>
         <w:ind w:leftChars="0" w:left="1960"/>
         <w:rPr>
-          <w:rFonts w:asciiTheme="majorHAnsi" w:eastAsiaTheme="majorHAnsi" w:hAnsiTheme="majorHAnsi" w:hint="eastAsia"/>
+          <w:rFonts w:asciiTheme="majorHAnsi" w:eastAsiaTheme="majorHAnsi" w:hAnsiTheme="majorHAnsi"/>
           <w:szCs w:val="20"/>
         </w:rPr>
       </w:pPr>
@@ -5275,12 +5512,21 @@
         </w:rPr>
         <w:t>이동 가능 여부 확인(</w:t>
       </w:r>
+      <w:proofErr w:type="spellStart"/>
       <w:r>
         <w:rPr>
           <w:rFonts w:asciiTheme="majorHAnsi" w:eastAsiaTheme="majorHAnsi" w:hAnsiTheme="majorHAnsi"/>
           <w:szCs w:val="20"/>
         </w:rPr>
-        <w:t>getNeighbors)</w:t>
+        <w:t>getNeighbors</w:t>
+      </w:r>
+      <w:proofErr w:type="spellEnd"/>
+      <w:r>
+        <w:rPr>
+          <w:rFonts w:asciiTheme="majorHAnsi" w:eastAsiaTheme="majorHAnsi" w:hAnsiTheme="majorHAnsi"/>
+          <w:szCs w:val="20"/>
+        </w:rPr>
+        <w:t>)</w:t>
       </w:r>
     </w:p>
     <w:p>
@@ -5303,12 +5549,21 @@
         </w:rPr>
         <w:t xml:space="preserve">기존: 퍼즐을 구성하는 칸에 대한 </w:t>
       </w:r>
+      <w:proofErr w:type="spellStart"/>
       <w:r>
         <w:rPr>
           <w:rFonts w:asciiTheme="majorHAnsi" w:eastAsiaTheme="majorHAnsi" w:hAnsiTheme="majorHAnsi"/>
           <w:szCs w:val="20"/>
         </w:rPr>
-        <w:t xml:space="preserve">getNeighbors() </w:t>
+        <w:t>getNeighbors</w:t>
+      </w:r>
+      <w:proofErr w:type="spellEnd"/>
+      <w:r>
+        <w:rPr>
+          <w:rFonts w:asciiTheme="majorHAnsi" w:eastAsiaTheme="majorHAnsi" w:hAnsiTheme="majorHAnsi"/>
+          <w:szCs w:val="20"/>
+        </w:rPr>
+        <w:t xml:space="preserve">() </w:t>
       </w:r>
       <w:r>
         <w:rPr>
@@ -5365,7 +5620,6 @@
         <w:pStyle w:val="a4"/>
         <w:ind w:leftChars="0" w:left="1480"/>
         <w:rPr>
-          <w:rFonts w:hint="eastAsia"/>
           <w:szCs w:val="20"/>
         </w:rPr>
       </w:pPr>
@@ -5378,7 +5632,6 @@
           <w:numId w:val="23"/>
         </w:numPr>
         <w:rPr>
-          <w:rFonts w:hint="eastAsia"/>
           <w:sz w:val="32"/>
           <w:szCs w:val="32"/>
         </w:rPr>
@@ -5513,7 +5766,23 @@
           <w:rFonts w:asciiTheme="majorHAnsi" w:eastAsiaTheme="majorHAnsi" w:hAnsiTheme="majorHAnsi" w:hint="eastAsia"/>
           <w:szCs w:val="20"/>
         </w:rPr>
-        <w:t>측정단위: nanosecend)</w:t>
+        <w:t xml:space="preserve">측정단위: </w:t>
+      </w:r>
+      <w:proofErr w:type="spellStart"/>
+      <w:r>
+        <w:rPr>
+          <w:rFonts w:asciiTheme="majorHAnsi" w:eastAsiaTheme="majorHAnsi" w:hAnsiTheme="majorHAnsi" w:hint="eastAsia"/>
+          <w:szCs w:val="20"/>
+        </w:rPr>
+        <w:t>nanosecend</w:t>
+      </w:r>
+      <w:proofErr w:type="spellEnd"/>
+      <w:r>
+        <w:rPr>
+          <w:rFonts w:asciiTheme="majorHAnsi" w:eastAsiaTheme="majorHAnsi" w:hAnsiTheme="majorHAnsi" w:hint="eastAsia"/>
+          <w:szCs w:val="20"/>
+        </w:rPr>
+        <w:t>)</w:t>
       </w:r>
     </w:p>
     <w:p>
@@ -5521,9 +5790,6 @@
         <w:tabs>
           <w:tab w:val="left" w:pos="7780"/>
         </w:tabs>
-        <w:rPr>
-          <w:rFonts w:hint="eastAsia"/>
-        </w:rPr>
       </w:pPr>
       <w:r>
         <w:tab/>
@@ -5664,19 +5930,12 @@
       </w:r>
       <w:bookmarkEnd w:id="18"/>
     </w:p>
-    <w:p>
-      <w:pPr>
-        <w:rPr>
-          <w:rFonts w:hint="eastAsia"/>
-        </w:rPr>
-      </w:pPr>
-    </w:p>
+    <w:p/>
     <w:p>
       <w:pPr>
         <w:pStyle w:val="3"/>
         <w:ind w:left="1000" w:hanging="400"/>
         <w:rPr>
-          <w:rFonts w:hint="eastAsia"/>
           <w:sz w:val="28"/>
           <w:szCs w:val="28"/>
         </w:rPr>
@@ -5762,12 +6021,21 @@
         </w:rPr>
         <w:t xml:space="preserve">6.3.2. </w:t>
       </w:r>
+      <w:proofErr w:type="spellStart"/>
       <w:r>
         <w:rPr>
           <w:sz w:val="28"/>
           <w:szCs w:val="28"/>
         </w:rPr>
-        <w:t xml:space="preserve">findStart() </w:t>
+        <w:t>findStart</w:t>
+      </w:r>
+      <w:proofErr w:type="spellEnd"/>
+      <w:r>
+        <w:rPr>
+          <w:sz w:val="28"/>
+          <w:szCs w:val="28"/>
+        </w:rPr>
+        <w:t xml:space="preserve">() </w:t>
       </w:r>
       <w:r>
         <w:rPr>
@@ -5782,7 +6050,6 @@
     <w:p>
       <w:pPr>
         <w:rPr>
-          <w:rFonts w:hint="eastAsia"/>
           <w:szCs w:val="20"/>
         </w:rPr>
       </w:pPr>
@@ -5878,27 +6145,53 @@
         </w:rPr>
         <w:t xml:space="preserve">6.3.3. </w:t>
       </w:r>
+      <w:proofErr w:type="spellStart"/>
       <w:r>
         <w:rPr>
           <w:rFonts w:hint="eastAsia"/>
           <w:sz w:val="28"/>
           <w:szCs w:val="28"/>
         </w:rPr>
-        <w:t xml:space="preserve">findStart() </w:t>
-      </w:r>
-      <w:r>
-        <w:rPr>
-          <w:sz w:val="28"/>
-          <w:szCs w:val="28"/>
-        </w:rPr>
-        <w:t xml:space="preserve">&amp; getNeighbors() </w:t>
-      </w:r>
+        <w:t>findStart</w:t>
+      </w:r>
+      <w:proofErr w:type="spellEnd"/>
       <w:r>
         <w:rPr>
           <w:rFonts w:hint="eastAsia"/>
           <w:sz w:val="28"/>
           <w:szCs w:val="28"/>
         </w:rPr>
+        <w:t xml:space="preserve">() </w:t>
+      </w:r>
+      <w:r>
+        <w:rPr>
+          <w:sz w:val="28"/>
+          <w:szCs w:val="28"/>
+        </w:rPr>
+        <w:t xml:space="preserve">&amp; </w:t>
+      </w:r>
+      <w:proofErr w:type="spellStart"/>
+      <w:r>
+        <w:rPr>
+          <w:sz w:val="28"/>
+          <w:szCs w:val="28"/>
+        </w:rPr>
+        <w:t>getNeighbors</w:t>
+      </w:r>
+      <w:proofErr w:type="spellEnd"/>
+      <w:r>
+        <w:rPr>
+          <w:sz w:val="28"/>
+          <w:szCs w:val="28"/>
+        </w:rPr>
+        <w:t xml:space="preserve">() </w:t>
+      </w:r>
+      <w:r>
+        <w:rPr>
+          <w:rFonts w:hint="eastAsia"/>
+          <w:sz w:val="28"/>
+          <w:szCs w:val="28"/>
+        </w:rPr>
         <w:t>개선</w:t>
       </w:r>
       <w:bookmarkEnd w:id="20"/>
@@ -5906,7 +6199,6 @@
     <w:p>
       <w:pPr>
         <w:rPr>
-          <w:rFonts w:hint="eastAsia"/>
           <w:szCs w:val="20"/>
         </w:rPr>
       </w:pPr>
@@ -5916,7 +6208,6 @@
         <w:pStyle w:val="a4"/>
         <w:ind w:leftChars="0" w:left="1120"/>
         <w:rPr>
-          <w:rFonts w:hint="eastAsia"/>
           <w:b/>
           <w:sz w:val="40"/>
           <w:szCs w:val="40"/>
@@ -5931,7 +6222,6 @@
           <w:numId w:val="23"/>
         </w:numPr>
         <w:rPr>
-          <w:rFonts w:hint="eastAsia"/>
           <w:b/>
           <w:sz w:val="40"/>
           <w:szCs w:val="40"/>
@@ -6060,7 +6350,7 @@
               <w:spacing w:before="0" w:beforeAutospacing="0" w:after="0" w:afterAutospacing="0"/>
               <w:jc w:val="center"/>
               <w:rPr>
-                <w:rFonts w:asciiTheme="minorHAnsi" w:eastAsiaTheme="minorHAnsi" w:hAnsiTheme="minorHAnsi" w:cs="Arial" w:hint="eastAsia"/>
+                <w:rFonts w:asciiTheme="minorHAnsi" w:eastAsiaTheme="minorHAnsi" w:hAnsiTheme="minorHAnsi" w:cs="Arial"/>
               </w:rPr>
             </w:pPr>
             <w:r>
@@ -6248,9 +6538,6 @@
         <w:wordWrap/>
         <w:autoSpaceDE/>
         <w:autoSpaceDN/>
-        <w:rPr>
-          <w:rFonts w:hint="eastAsia"/>
-        </w:rPr>
       </w:pPr>
       <w:r>
         <w:br w:type="page"/>
@@ -6264,13 +6551,13 @@
           <w:numId w:val="23"/>
         </w:numPr>
         <w:rPr>
-          <w:rFonts w:hint="eastAsia"/>
           <w:b/>
           <w:sz w:val="40"/>
           <w:szCs w:val="40"/>
         </w:rPr>
       </w:pPr>
       <w:bookmarkStart w:id="22" w:name="_Toc530614270"/>
+      <w:proofErr w:type="spellStart"/>
       <w:r>
         <w:rPr>
           <w:b/>
@@ -6278,7 +6565,16 @@
           <w:szCs w:val="40"/>
         </w:rPr>
         <w:lastRenderedPageBreak/>
-        <w:t xml:space="preserve">github </w:t>
+        <w:t>github</w:t>
+      </w:r>
+      <w:proofErr w:type="spellEnd"/>
+      <w:r>
+        <w:rPr>
+          <w:b/>
+          <w:sz w:val="40"/>
+          <w:szCs w:val="40"/>
+        </w:rPr>
+        <w:t xml:space="preserve"> </w:t>
       </w:r>
       <w:r>
         <w:rPr>
@@ -6320,6 +6616,7 @@
           <w:rFonts w:asciiTheme="majorHAnsi" w:eastAsiaTheme="majorHAnsi" w:hAnsiTheme="majorHAnsi"/>
         </w:rPr>
       </w:pPr>
+      <w:proofErr w:type="spellStart"/>
       <w:r>
         <w:rPr>
           <w:rFonts w:asciiTheme="majorHAnsi" w:eastAsiaTheme="majorHAnsi" w:hAnsiTheme="majorHAnsi"/>
@@ -6330,7 +6627,14 @@
         <w:rPr>
           <w:rFonts w:asciiTheme="majorHAnsi" w:eastAsiaTheme="majorHAnsi" w:hAnsiTheme="majorHAnsi" w:hint="eastAsia"/>
         </w:rPr>
-        <w:t xml:space="preserve">ithub 주소: </w:t>
+        <w:t>ithub</w:t>
+      </w:r>
+      <w:proofErr w:type="spellEnd"/>
+      <w:r>
+        <w:rPr>
+          <w:rFonts w:asciiTheme="majorHAnsi" w:eastAsiaTheme="majorHAnsi" w:hAnsiTheme="majorHAnsi" w:hint="eastAsia"/>
+        </w:rPr>
+        <w:t xml:space="preserve"> 주소: </w:t>
       </w:r>
       <w:hyperlink r:id="rId21" w:history="1">
         <w:r>
@@ -6347,7 +6651,7 @@
         <w:pStyle w:val="a4"/>
         <w:ind w:leftChars="0" w:left="1120"/>
         <w:rPr>
-          <w:rFonts w:asciiTheme="majorHAnsi" w:eastAsiaTheme="majorHAnsi" w:hAnsiTheme="majorHAnsi" w:hint="eastAsia"/>
+          <w:rFonts w:asciiTheme="majorHAnsi" w:eastAsiaTheme="majorHAnsi" w:hAnsiTheme="majorHAnsi"/>
         </w:rPr>
       </w:pPr>
     </w:p>
@@ -6369,29 +6673,109 @@
         </w:rPr>
         <w:t>참고자료:</w:t>
       </w:r>
-    </w:p>
-    <w:p>
-      <w:pPr>
-        <w:pStyle w:val="a4"/>
-        <w:ind w:leftChars="0" w:left="1120"/>
-        <w:rPr>
-          <w:rFonts w:asciiTheme="majorHAnsi" w:eastAsiaTheme="majorHAnsi" w:hAnsiTheme="majorHAnsi"/>
-        </w:rPr>
-      </w:pPr>
+      <w:r>
+        <w:rPr>
+          <w:rFonts w:asciiTheme="majorHAnsi" w:eastAsiaTheme="majorHAnsi" w:hAnsiTheme="majorHAnsi"/>
+        </w:rPr>
+        <w:t xml:space="preserve"> </w:t>
+      </w:r>
       <w:hyperlink r:id="rId22" w:history="1">
         <w:r>
           <w:rPr>
             <w:rStyle w:val="a6"/>
             <w:rFonts w:asciiTheme="majorHAnsi" w:eastAsiaTheme="majorHAnsi" w:hAnsiTheme="majorHAnsi"/>
+            <w:shd w:val="clear" w:color="auto" w:fill="FFFFFF"/>
           </w:rPr>
-          <w:t>https://github.com/YoungsunCho/Algorithm_HidatoPuzzle/tree/master/reference</w:t>
+          <w:t>https://rosettacode.org/wiki/Solve_a_Hidato_puzzle</w:t>
         </w:r>
       </w:hyperlink>
     </w:p>
     <w:p>
       <w:pPr>
-        <w:rPr>
-          <w:rFonts w:hint="eastAsia"/>
+        <w:ind w:firstLineChars="1100" w:firstLine="2200"/>
+        <w:rPr>
+          <w:rFonts w:asciiTheme="majorHAnsi" w:eastAsiaTheme="majorHAnsi" w:hAnsiTheme="majorHAnsi"/>
+          <w:color w:val="24292E"/>
+          <w:shd w:val="clear" w:color="auto" w:fill="FFFFFF"/>
+        </w:rPr>
+      </w:pPr>
+      <w:hyperlink r:id="rId23" w:history="1">
+        <w:r>
+          <w:rPr>
+            <w:rStyle w:val="a6"/>
+            <w:rFonts w:asciiTheme="majorHAnsi" w:eastAsiaTheme="majorHAnsi" w:hAnsiTheme="majorHAnsi"/>
+            <w:sz w:val="24"/>
+            <w:szCs w:val="24"/>
+            <w:shd w:val="clear" w:color="auto" w:fill="FFFFFF"/>
+          </w:rPr>
+          <w:t>https://github.com/fogleman/Hidato</w:t>
+        </w:r>
+      </w:hyperlink>
+    </w:p>
+    <w:p>
+      <w:pPr>
+        <w:ind w:left="2200"/>
+        <w:rPr>
+          <w:rFonts w:asciiTheme="majorHAnsi" w:eastAsiaTheme="majorHAnsi" w:hAnsiTheme="majorHAnsi"/>
+          <w:color w:val="24292E"/>
+          <w:sz w:val="24"/>
+          <w:szCs w:val="24"/>
+          <w:shd w:val="clear" w:color="auto" w:fill="FFFFFF"/>
+        </w:rPr>
+      </w:pPr>
+      <w:hyperlink r:id="rId24" w:history="1">
+        <w:r>
+          <w:rPr>
+            <w:rStyle w:val="a6"/>
+            <w:rFonts w:asciiTheme="majorHAnsi" w:eastAsiaTheme="majorHAnsi" w:hAnsiTheme="majorHAnsi"/>
+            <w:sz w:val="24"/>
+            <w:szCs w:val="24"/>
+            <w:shd w:val="clear" w:color="auto" w:fill="FFFFFF"/>
+          </w:rPr>
+          <w:t>https://github.com/YoungsunCho/Algorithm_HidatoPuzzle/blob/master/reference/hidato-master.zip</w:t>
+        </w:r>
+      </w:hyperlink>
+    </w:p>
+    <w:p>
+      <w:pPr>
+        <w:ind w:left="2200"/>
+        <w:rPr>
+          <w:rFonts w:asciiTheme="majorHAnsi" w:eastAsiaTheme="majorHAnsi" w:hAnsiTheme="majorHAnsi"/>
+          <w:color w:val="24292E"/>
+          <w:sz w:val="24"/>
+          <w:szCs w:val="24"/>
+          <w:shd w:val="clear" w:color="auto" w:fill="FFFFFF"/>
+        </w:rPr>
+      </w:pPr>
+      <w:hyperlink r:id="rId25" w:history="1">
+        <w:r>
+          <w:rPr>
+            <w:rStyle w:val="a6"/>
+            <w:rFonts w:asciiTheme="majorHAnsi" w:eastAsiaTheme="majorHAnsi" w:hAnsiTheme="majorHAnsi"/>
+            <w:sz w:val="24"/>
+            <w:szCs w:val="24"/>
+            <w:shd w:val="clear" w:color="auto" w:fill="FFFFFF"/>
+          </w:rPr>
+          <w:t>https://github.com/YoungsunCho/Algorithm_HidatoPuzzle/blob/master/reference/solver.cpp</w:t>
+        </w:r>
+      </w:hyperlink>
+    </w:p>
+    <w:p>
+      <w:pPr>
+        <w:ind w:firstLineChars="1100" w:firstLine="2200"/>
+        <w:rPr>
+          <w:rFonts w:asciiTheme="majorHAnsi" w:eastAsiaTheme="majorHAnsi" w:hAnsiTheme="majorHAnsi"/>
+          <w:color w:val="24292E"/>
+          <w:shd w:val="clear" w:color="auto" w:fill="FFFFFF"/>
+        </w:rPr>
+      </w:pPr>
+    </w:p>
+    <w:p>
+      <w:pPr>
+        <w:pStyle w:val="a4"/>
+        <w:ind w:leftChars="0" w:left="1920" w:firstLineChars="100" w:firstLine="240"/>
+        <w:rPr>
+          <w:rFonts w:asciiTheme="majorHAnsi" w:eastAsiaTheme="majorHAnsi" w:hAnsiTheme="majorHAnsi"/>
         </w:rPr>
       </w:pPr>
     </w:p>
@@ -9617,6 +10001,7 @@
   <w:style w:type="character" w:default="1" w:styleId="a0">
     <w:name w:val="Default Paragraph Font"/>
     <w:uiPriority w:val="1"/>
+    <w:semiHidden/>
     <w:unhideWhenUsed/>
   </w:style>
   <w:style w:type="table" w:default="1" w:styleId="a1">
@@ -10148,7 +10533,7 @@
 </file>
 
 <file path=customXml/itemProps1.xml><?xml version="1.0" encoding="utf-8"?>
-<ds:datastoreItem xmlns:ds="http://schemas.openxmlformats.org/officeDocument/2006/customXml" ds:itemID="{154AC08D-F500-4195-B6D0-A750056D8C49}">
+<ds:datastoreItem xmlns:ds="http://schemas.openxmlformats.org/officeDocument/2006/customXml" ds:itemID="{6260A8BC-1D88-4999-8350-222DD05F1E20}">
   <ds:schemaRefs>
     <ds:schemaRef ds:uri="http://schemas.openxmlformats.org/officeDocument/2006/bibliography"/>
   </ds:schemaRefs>

</xml_diff>